<commit_message>
VSS lecture week 2
VSS lecture week 2
</commit_message>
<xml_diff>
--- a/vss/Zusammenfassung_VSS.docx
+++ b/vss/Zusammenfassung_VSS.docx
@@ -199,8 +199,14 @@
           <w:ilvl w:val="0"/>
           <w:numId w:val="5"/>
         </w:numPr>
-      </w:pPr>
-      <w:r>
+        <w:rPr>
+          <w:lang w:val="en-GB"/>
+        </w:rPr>
+      </w:pPr>
+      <w:r>
+        <w:rPr>
+          <w:lang w:val="en-GB"/>
+        </w:rPr>
         <w:t>Online Resourcen wie highscalability.com und Udacity Web Application Design Lecture (mit Reddit-Architekturevolution)</w:t>
       </w:r>
     </w:p>
@@ -3508,9 +3514,6 @@
         </w:rPr>
       </w:pPr>
       <w:r>
-        <w:rPr>
-          <w:lang w:val="en-GB"/>
-        </w:rPr>
         <w:t xml:space="preserve">Ein Client, ein Server? Mehrere Clients für einen Server? </w:t>
       </w:r>
       <w:r>
@@ -3684,6 +3687,9 @@
         </w:rPr>
       </w:pPr>
       <w:r>
+        <w:rPr>
+          <w:lang w:val="en-GB"/>
+        </w:rPr>
         <w:t>Definit</w:t>
       </w:r>
       <w:r>
@@ -3697,49 +3703,7 @@
           <w:i/>
           <w:lang w:val="en-GB"/>
         </w:rPr>
-        <w:t>Idempotence is a funky word that often hooks people. Idempotence is sometimes a confusing concept, at leas</w:t>
-      </w:r>
-      <w:r>
-        <w:rPr>
-          <w:i/>
-          <w:lang w:val="en-GB"/>
-        </w:rPr>
-        <w:t xml:space="preserve">t from the academic definition. </w:t>
-      </w:r>
-      <w:r>
-        <w:rPr>
-          <w:i/>
-          <w:lang w:val="en-GB"/>
-        </w:rPr>
-        <w:t>From a RESTful service standpoint, for an operation (or service call) to be idempotent, clients can make that same call repeatedly while producing the same result. In other words, making multiple identical requests has the same effect as making a single request. Note that while idempotent operations produce the same result on the server (no side effects), the response itself may not be the same (e.g. a resource's stat</w:t>
-      </w:r>
-      <w:r>
-        <w:rPr>
-          <w:i/>
-          <w:lang w:val="en-GB"/>
-        </w:rPr>
-        <w:t xml:space="preserve">e may change between requests). </w:t>
-      </w:r>
-      <w:r>
-        <w:rPr>
-          <w:i/>
-          <w:lang w:val="en-GB"/>
-        </w:rPr>
-        <w:t>The PUT and DELETE methods are defined to be idempotent. However, there is a caveat on DELETE. The problem with DELETE, which if successful would normally return a 200 (OK) or 204 (No Content), will often return a 404 (Not Found) on subsequent calls, unless the service is configured to "mark" resources for deletion without actually deleting them. However, when the service actually deletes the resource, the next call will not find the resource to delete it and return a 404. However, the state on the server is the same after each DELETE call,</w:t>
-      </w:r>
-      <w:r>
-        <w:rPr>
-          <w:i/>
-          <w:lang w:val="en-GB"/>
-        </w:rPr>
-        <w:t xml:space="preserve"> but the response is different. </w:t>
-      </w:r>
-      <w:r>
-        <w:rPr>
-          <w:i/>
-          <w:lang w:val="en-GB"/>
-        </w:rPr>
-        <w:t>GET, HEAD, OPTIONS and TRACE methods are defined as safe, meaning they are only intended for retrieving data. This makes them idempotent as well since multiple, identical requests will behave the same</w:t>
+        <w:t>Idempotence is a funky word that often hooks people. Idempotence is sometimes a confusing concept, at least from the academic definition. From a RESTful service standpoint, for an operation (or service call) to be idempotent, clients can make that same call repeatedly while producing the same result. In other words, making multiple identical requests has the same effect as making a single request. Note that while idempotent operations produce the same result on the server (no side effects), the response itself may not be the same (e.g. a resource's state may change between requests). The PUT and DELETE methods are defined to be idempotent. However, there is a caveat on DELETE. The problem with DELETE, which if successful would normally return a 200 (OK) or 204 (No Content), will often return a 404 (Not Found) on subsequent calls, unless the service is configured to "mark" resources for deletion without actually deleting them. However, when the service actually deletes the resource, the next call will not find the resource to delete it and return a 404. However, the state on the server is the same after each DELETE call, but the response is different. GET, HEAD, OPTIONS and TRACE methods are defined as safe, meaning they are only intended for retrieving data. This makes them idempotent as well since multiple, identical requests will behave the same</w:t>
       </w:r>
       <w:r>
         <w:rPr>
@@ -3879,18 +3843,2310 @@
     <w:p>
       <w:pPr>
         <w:pStyle w:val="berschrift1"/>
-      </w:pPr>
-      <w:r>
-        <w:t>Vorlesungswoche 2 VSS</w:t>
+        <w:rPr>
+          <w:lang w:val="en-GB"/>
+        </w:rPr>
+      </w:pPr>
+      <w:r>
+        <w:rPr>
+          <w:lang w:val="en-GB"/>
+        </w:rPr>
+        <w:t>Netzwerkprogrammierung</w:t>
+      </w:r>
+    </w:p>
+    <w:p>
+      <w:pPr>
+        <w:pStyle w:val="berschrift2"/>
+      </w:pPr>
+      <w:r>
+        <w:t>Architekturstile im Vergleich</w:t>
+      </w:r>
+    </w:p>
+    <w:p>
+      <w:r>
+        <w:rPr>
+          <w:noProof/>
+          <w:lang w:eastAsia="de-CH"/>
+        </w:rPr>
+        <w:drawing>
+          <wp:inline distT="0" distB="0" distL="0" distR="0" wp14:anchorId="597DA747" wp14:editId="27C96FF7">
+            <wp:extent cx="4143983" cy="2006660"/>
+            <wp:effectExtent l="0" t="0" r="9525" b="0"/>
+            <wp:docPr id="21" name="Grafik 21"/>
+            <wp:cNvGraphicFramePr>
+              <a:graphicFrameLocks xmlns:a="http://schemas.openxmlformats.org/drawingml/2006/main" noChangeAspect="1"/>
+            </wp:cNvGraphicFramePr>
+            <a:graphic xmlns:a="http://schemas.openxmlformats.org/drawingml/2006/main">
+              <a:graphicData uri="http://schemas.openxmlformats.org/drawingml/2006/picture">
+                <pic:pic xmlns:pic="http://schemas.openxmlformats.org/drawingml/2006/picture">
+                  <pic:nvPicPr>
+                    <pic:cNvPr id="1" name=""/>
+                    <pic:cNvPicPr/>
+                  </pic:nvPicPr>
+                  <pic:blipFill>
+                    <a:blip r:embed="rId27"/>
+                    <a:stretch>
+                      <a:fillRect/>
+                    </a:stretch>
+                  </pic:blipFill>
+                  <pic:spPr>
+                    <a:xfrm>
+                      <a:off x="0" y="0"/>
+                      <a:ext cx="4153811" cy="2011419"/>
+                    </a:xfrm>
+                    <a:prstGeom prst="rect">
+                      <a:avLst/>
+                    </a:prstGeom>
+                  </pic:spPr>
+                </pic:pic>
+              </a:graphicData>
+            </a:graphic>
+          </wp:inline>
+        </w:drawing>
+      </w:r>
+    </w:p>
+    <w:p>
+      <w:pPr>
+        <w:pStyle w:val="berschrift2"/>
+      </w:pPr>
+      <w:r>
+        <w:t>Inter-Process Kommunikation Varianten</w:t>
+      </w:r>
+    </w:p>
+    <w:tbl>
+      <w:tblPr>
+        <w:tblStyle w:val="Tabellenraster"/>
+        <w:tblW w:w="0" w:type="auto"/>
+        <w:tblBorders>
+          <w:top w:val="dotted" w:sz="6" w:space="0" w:color="auto"/>
+          <w:left w:val="dotted" w:sz="6" w:space="0" w:color="auto"/>
+          <w:bottom w:val="dotted" w:sz="6" w:space="0" w:color="auto"/>
+          <w:right w:val="dotted" w:sz="6" w:space="0" w:color="auto"/>
+          <w:insideH w:val="dotted" w:sz="6" w:space="0" w:color="auto"/>
+          <w:insideV w:val="dotted" w:sz="6" w:space="0" w:color="auto"/>
+        </w:tblBorders>
+        <w:tblLayout w:type="fixed"/>
+        <w:tblLook w:val="04A0" w:firstRow="1" w:lastRow="0" w:firstColumn="1" w:lastColumn="0" w:noHBand="0" w:noVBand="1"/>
+      </w:tblPr>
+      <w:tblGrid>
+        <w:gridCol w:w="3483"/>
+        <w:gridCol w:w="3483"/>
+        <w:gridCol w:w="3484"/>
+      </w:tblGrid>
+      <w:tr>
+        <w:tc>
+          <w:tcPr>
+            <w:tcW w:w="3483" w:type="dxa"/>
+          </w:tcPr>
+          <w:p>
+            <w:r>
+              <w:rPr>
+                <w:b/>
+              </w:rPr>
+              <w:t>Datenaustauch</w:t>
+            </w:r>
+            <w:r>
+              <w:br/>
+              <w:t>Sockets (UDP oder TCP über IP), File Transfer, Shared Database</w:t>
+            </w:r>
+          </w:p>
+          <w:p>
+            <w:r>
+              <w:rPr>
+                <w:noProof/>
+                <w:lang w:eastAsia="de-CH"/>
+              </w:rPr>
+              <w:drawing>
+                <wp:inline distT="0" distB="0" distL="0" distR="0" wp14:anchorId="038AEEFB" wp14:editId="03FEC850">
+                  <wp:extent cx="2074545" cy="979805"/>
+                  <wp:effectExtent l="0" t="0" r="1905" b="0"/>
+                  <wp:docPr id="22" name="Grafik 22"/>
+                  <wp:cNvGraphicFramePr>
+                    <a:graphicFrameLocks xmlns:a="http://schemas.openxmlformats.org/drawingml/2006/main" noChangeAspect="1"/>
+                  </wp:cNvGraphicFramePr>
+                  <a:graphic xmlns:a="http://schemas.openxmlformats.org/drawingml/2006/main">
+                    <a:graphicData uri="http://schemas.openxmlformats.org/drawingml/2006/picture">
+                      <pic:pic xmlns:pic="http://schemas.openxmlformats.org/drawingml/2006/picture">
+                        <pic:nvPicPr>
+                          <pic:cNvPr id="1" name=""/>
+                          <pic:cNvPicPr/>
+                        </pic:nvPicPr>
+                        <pic:blipFill>
+                          <a:blip r:embed="rId28"/>
+                          <a:stretch>
+                            <a:fillRect/>
+                          </a:stretch>
+                        </pic:blipFill>
+                        <pic:spPr>
+                          <a:xfrm>
+                            <a:off x="0" y="0"/>
+                            <a:ext cx="2074545" cy="979805"/>
+                          </a:xfrm>
+                          <a:prstGeom prst="rect">
+                            <a:avLst/>
+                          </a:prstGeom>
+                        </pic:spPr>
+                      </pic:pic>
+                    </a:graphicData>
+                  </a:graphic>
+                </wp:inline>
+              </w:drawing>
+            </w:r>
+          </w:p>
+        </w:tc>
+        <w:tc>
+          <w:tcPr>
+            <w:tcW w:w="3483" w:type="dxa"/>
+          </w:tcPr>
+          <w:p>
+            <w:r>
+              <w:rPr>
+                <w:b/>
+              </w:rPr>
+              <w:t>Nachrichtenaustausch</w:t>
+            </w:r>
+            <w:r>
+              <w:br/>
+              <w:t>Message-Oriented Middleware, http GET, POST</w:t>
+            </w:r>
+          </w:p>
+          <w:p>
+            <w:r>
+              <w:rPr>
+                <w:noProof/>
+                <w:lang w:eastAsia="de-CH"/>
+              </w:rPr>
+              <w:drawing>
+                <wp:inline distT="0" distB="0" distL="0" distR="0" wp14:anchorId="457E8838" wp14:editId="223C952D">
+                  <wp:extent cx="2074545" cy="953770"/>
+                  <wp:effectExtent l="0" t="0" r="1905" b="0"/>
+                  <wp:docPr id="23" name="Grafik 23"/>
+                  <wp:cNvGraphicFramePr>
+                    <a:graphicFrameLocks xmlns:a="http://schemas.openxmlformats.org/drawingml/2006/main" noChangeAspect="1"/>
+                  </wp:cNvGraphicFramePr>
+                  <a:graphic xmlns:a="http://schemas.openxmlformats.org/drawingml/2006/main">
+                    <a:graphicData uri="http://schemas.openxmlformats.org/drawingml/2006/picture">
+                      <pic:pic xmlns:pic="http://schemas.openxmlformats.org/drawingml/2006/picture">
+                        <pic:nvPicPr>
+                          <pic:cNvPr id="1" name=""/>
+                          <pic:cNvPicPr/>
+                        </pic:nvPicPr>
+                        <pic:blipFill>
+                          <a:blip r:embed="rId29"/>
+                          <a:stretch>
+                            <a:fillRect/>
+                          </a:stretch>
+                        </pic:blipFill>
+                        <pic:spPr>
+                          <a:xfrm>
+                            <a:off x="0" y="0"/>
+                            <a:ext cx="2074545" cy="953770"/>
+                          </a:xfrm>
+                          <a:prstGeom prst="rect">
+                            <a:avLst/>
+                          </a:prstGeom>
+                        </pic:spPr>
+                      </pic:pic>
+                    </a:graphicData>
+                  </a:graphic>
+                </wp:inline>
+              </w:drawing>
+            </w:r>
+          </w:p>
+        </w:tc>
+        <w:tc>
+          <w:tcPr>
+            <w:tcW w:w="3484" w:type="dxa"/>
+          </w:tcPr>
+          <w:p>
+            <w:pPr>
+              <w:rPr>
+                <w:lang w:val="en-GB"/>
+              </w:rPr>
+            </w:pPr>
+            <w:r>
+              <w:rPr>
+                <w:b/>
+                <w:lang w:val="en-GB"/>
+              </w:rPr>
+              <w:t>Remote Procedure Call</w:t>
+            </w:r>
+            <w:r>
+              <w:rPr>
+                <w:lang w:val="en-GB"/>
+              </w:rPr>
+              <w:br/>
+            </w:r>
+            <w:r>
+              <w:rPr>
+                <w:lang w:val="en-GB"/>
+              </w:rPr>
+              <w:t>DCE RPC, Java RMI, CORBA, Web Services, RESTFul HTTP</w:t>
+            </w:r>
+          </w:p>
+          <w:p>
+            <w:pPr>
+              <w:rPr>
+                <w:lang w:val="en-GB"/>
+              </w:rPr>
+            </w:pPr>
+            <w:r>
+              <w:rPr>
+                <w:noProof/>
+                <w:lang w:eastAsia="de-CH"/>
+              </w:rPr>
+              <w:drawing>
+                <wp:inline distT="0" distB="0" distL="0" distR="0" wp14:anchorId="59232656" wp14:editId="34829652">
+                  <wp:extent cx="2075180" cy="868680"/>
+                  <wp:effectExtent l="0" t="0" r="1270" b="7620"/>
+                  <wp:docPr id="24" name="Grafik 24"/>
+                  <wp:cNvGraphicFramePr>
+                    <a:graphicFrameLocks xmlns:a="http://schemas.openxmlformats.org/drawingml/2006/main" noChangeAspect="1"/>
+                  </wp:cNvGraphicFramePr>
+                  <a:graphic xmlns:a="http://schemas.openxmlformats.org/drawingml/2006/main">
+                    <a:graphicData uri="http://schemas.openxmlformats.org/drawingml/2006/picture">
+                      <pic:pic xmlns:pic="http://schemas.openxmlformats.org/drawingml/2006/picture">
+                        <pic:nvPicPr>
+                          <pic:cNvPr id="1" name=""/>
+                          <pic:cNvPicPr/>
+                        </pic:nvPicPr>
+                        <pic:blipFill>
+                          <a:blip r:embed="rId30"/>
+                          <a:stretch>
+                            <a:fillRect/>
+                          </a:stretch>
+                        </pic:blipFill>
+                        <pic:spPr>
+                          <a:xfrm>
+                            <a:off x="0" y="0"/>
+                            <a:ext cx="2075180" cy="868680"/>
+                          </a:xfrm>
+                          <a:prstGeom prst="rect">
+                            <a:avLst/>
+                          </a:prstGeom>
+                        </pic:spPr>
+                      </pic:pic>
+                    </a:graphicData>
+                  </a:graphic>
+                </wp:inline>
+              </w:drawing>
+            </w:r>
+          </w:p>
+        </w:tc>
+      </w:tr>
+    </w:tbl>
+    <w:p>
+      <w:pPr>
+        <w:rPr>
+          <w:lang w:val="en-GB"/>
+        </w:rPr>
+      </w:pPr>
+    </w:p>
+    <w:p>
+      <w:pPr>
+        <w:pStyle w:val="berschrift2"/>
+        <w:rPr>
+          <w:lang w:val="en-GB"/>
+        </w:rPr>
+      </w:pPr>
+      <w:r>
+        <w:rPr>
+          <w:lang w:val="en-GB"/>
+        </w:rPr>
+        <w:lastRenderedPageBreak/>
+        <w:t>TCP/IP Sockets</w:t>
+      </w:r>
+    </w:p>
+    <w:p>
+      <w:pPr>
+        <w:pStyle w:val="berschrift3"/>
+        <w:rPr>
+          <w:noProof/>
+          <w:lang w:eastAsia="de-CH"/>
+        </w:rPr>
+      </w:pPr>
+      <w:r>
+        <w:t>Verbindung zwischen dem OSI und dem TCP/IP Model</w:t>
+      </w:r>
+      <w:r>
+        <w:br/>
+      </w:r>
+      <w:r>
+        <w:rPr>
+          <w:noProof/>
+          <w:lang w:eastAsia="de-CH"/>
+        </w:rPr>
+        <w:drawing>
+          <wp:inline distT="0" distB="0" distL="0" distR="0" wp14:anchorId="6B85176F" wp14:editId="5411D291">
+            <wp:extent cx="3268494" cy="1704087"/>
+            <wp:effectExtent l="0" t="0" r="8255" b="0"/>
+            <wp:docPr id="25" name="Grafik 25"/>
+            <wp:cNvGraphicFramePr>
+              <a:graphicFrameLocks xmlns:a="http://schemas.openxmlformats.org/drawingml/2006/main" noChangeAspect="1"/>
+            </wp:cNvGraphicFramePr>
+            <a:graphic xmlns:a="http://schemas.openxmlformats.org/drawingml/2006/main">
+              <a:graphicData uri="http://schemas.openxmlformats.org/drawingml/2006/picture">
+                <pic:pic xmlns:pic="http://schemas.openxmlformats.org/drawingml/2006/picture">
+                  <pic:nvPicPr>
+                    <pic:cNvPr id="1" name=""/>
+                    <pic:cNvPicPr/>
+                  </pic:nvPicPr>
+                  <pic:blipFill>
+                    <a:blip r:embed="rId31"/>
+                    <a:stretch>
+                      <a:fillRect/>
+                    </a:stretch>
+                  </pic:blipFill>
+                  <pic:spPr>
+                    <a:xfrm>
+                      <a:off x="0" y="0"/>
+                      <a:ext cx="3278082" cy="1709086"/>
+                    </a:xfrm>
+                    <a:prstGeom prst="rect">
+                      <a:avLst/>
+                    </a:prstGeom>
+                  </pic:spPr>
+                </pic:pic>
+              </a:graphicData>
+            </a:graphic>
+          </wp:inline>
+        </w:drawing>
+      </w:r>
+      <w:r>
+        <w:rPr>
+          <w:noProof/>
+          <w:lang w:eastAsia="de-CH"/>
+        </w:rPr>
+        <w:t xml:space="preserve"> </w:t>
+      </w:r>
+      <w:r>
+        <w:rPr>
+          <w:noProof/>
+          <w:lang w:eastAsia="de-CH"/>
+        </w:rPr>
+        <w:drawing>
+          <wp:inline distT="0" distB="0" distL="0" distR="0" wp14:anchorId="3F3098D5" wp14:editId="18DDC0BB">
+            <wp:extent cx="3268345" cy="1511610"/>
+            <wp:effectExtent l="0" t="0" r="8255" b="0"/>
+            <wp:docPr id="26" name="Grafik 26"/>
+            <wp:cNvGraphicFramePr>
+              <a:graphicFrameLocks xmlns:a="http://schemas.openxmlformats.org/drawingml/2006/main" noChangeAspect="1"/>
+            </wp:cNvGraphicFramePr>
+            <a:graphic xmlns:a="http://schemas.openxmlformats.org/drawingml/2006/main">
+              <a:graphicData uri="http://schemas.openxmlformats.org/drawingml/2006/picture">
+                <pic:pic xmlns:pic="http://schemas.openxmlformats.org/drawingml/2006/picture">
+                  <pic:nvPicPr>
+                    <pic:cNvPr id="1" name=""/>
+                    <pic:cNvPicPr/>
+                  </pic:nvPicPr>
+                  <pic:blipFill>
+                    <a:blip r:embed="rId32"/>
+                    <a:stretch>
+                      <a:fillRect/>
+                    </a:stretch>
+                  </pic:blipFill>
+                  <pic:spPr>
+                    <a:xfrm>
+                      <a:off x="0" y="0"/>
+                      <a:ext cx="3271254" cy="1512955"/>
+                    </a:xfrm>
+                    <a:prstGeom prst="rect">
+                      <a:avLst/>
+                    </a:prstGeom>
+                  </pic:spPr>
+                </pic:pic>
+              </a:graphicData>
+            </a:graphic>
+          </wp:inline>
+        </w:drawing>
+      </w:r>
+    </w:p>
+    <w:p>
+      <w:pPr>
+        <w:pStyle w:val="berschrift3"/>
+        <w:rPr>
+          <w:lang w:eastAsia="de-CH"/>
+        </w:rPr>
+      </w:pPr>
+      <w:r>
+        <w:rPr>
+          <w:lang w:eastAsia="de-CH"/>
+        </w:rPr>
+        <w:t>Sockets im Überblick</w:t>
+      </w:r>
+    </w:p>
+    <w:p>
+      <w:pPr>
+        <w:rPr>
+          <w:lang w:eastAsia="de-CH"/>
+        </w:rPr>
+      </w:pPr>
+      <w:r>
+        <w:rPr>
+          <w:lang w:eastAsia="de-CH"/>
+        </w:rPr>
+        <w:t>Sockets sind ein Basis-Mechanismus für alle komplexeren Verfahren wie http oder RMI. Es dient zum Austausch von Bytestörmen auf der Programmierebene. Das Sockets ist eine Verbindung zwischen zwei Kommunikations-Endpunkten (IP + Port). Beim Konzept gibt es die zwei Rollen: Client und Server.</w:t>
+      </w:r>
+    </w:p>
+    <w:p>
+      <w:pPr>
+        <w:rPr>
+          <w:lang w:eastAsia="de-CH"/>
+        </w:rPr>
+      </w:pPr>
+      <w:r>
+        <w:rPr>
+          <w:b/>
+          <w:lang w:eastAsia="de-CH"/>
+        </w:rPr>
+        <w:t>Nachteile von Sockets</w:t>
+      </w:r>
+      <w:r>
+        <w:rPr>
+          <w:lang w:eastAsia="de-CH"/>
+        </w:rPr>
+        <w:br/>
+      </w:r>
+      <w:r>
+        <w:rPr>
+          <w:lang w:eastAsia="de-CH"/>
+        </w:rPr>
+        <w:t>Es wird ein Konstruieren und Parsen der Byteströme erforderlich (keine Objekte und daher auch keine Typsicherheit). Zudem muss das Message Exchange Pattern (MEP) selbst spezifiziert, implementiert und überprüft werden. Das MEP definiert die Reihenfolge der send/receive Calls durch Client und Server.</w:t>
+      </w:r>
+    </w:p>
+    <w:p>
+      <w:pPr>
+        <w:pStyle w:val="berschrift3"/>
+        <w:rPr>
+          <w:lang w:eastAsia="de-CH"/>
+        </w:rPr>
+      </w:pPr>
+      <w:r>
+        <w:rPr>
+          <w:lang w:eastAsia="de-CH"/>
+        </w:rPr>
+        <w:t>Generic TCP Application</w:t>
+      </w:r>
+    </w:p>
+    <w:p>
+      <w:pPr>
+        <w:rPr>
+          <w:lang w:eastAsia="de-CH"/>
+        </w:rPr>
+      </w:pPr>
+      <w:r>
+        <w:rPr>
+          <w:b/>
+          <w:lang w:eastAsia="de-CH"/>
+        </w:rPr>
+        <w:t>Server Sockets</w:t>
+      </w:r>
+      <w:r>
+        <w:rPr>
+          <w:lang w:eastAsia="de-CH"/>
+        </w:rPr>
+        <w:tab/>
+        <w:t>Warten auf Request, welche für das Netzwerk kommen</w:t>
+      </w:r>
+    </w:p>
+    <w:p>
+      <w:pPr>
+        <w:rPr>
+          <w:lang w:eastAsia="de-CH"/>
+        </w:rPr>
+      </w:pPr>
+      <w:r>
+        <w:rPr>
+          <w:b/>
+          <w:lang w:eastAsia="de-CH"/>
+        </w:rPr>
+        <w:t>Client Sockets</w:t>
+      </w:r>
+      <w:r>
+        <w:rPr>
+          <w:lang w:eastAsia="de-CH"/>
+        </w:rPr>
+        <w:tab/>
+        <w:t>Sendet und bekommt Daten, Implementiert mit der java.net.Socket-Klasse.</w:t>
+      </w:r>
+    </w:p>
+    <w:p>
+      <w:pPr>
+        <w:rPr>
+          <w:lang w:eastAsia="de-CH"/>
+        </w:rPr>
+      </w:pPr>
+      <w:r>
+        <w:rPr>
+          <w:b/>
+          <w:lang w:eastAsia="de-CH"/>
+        </w:rPr>
+        <w:t>Algorithmus für den TCP Client</w:t>
+      </w:r>
+      <w:r>
+        <w:rPr>
+          <w:b/>
+          <w:lang w:eastAsia="de-CH"/>
+        </w:rPr>
+        <w:br/>
+      </w:r>
+      <w:r>
+        <w:rPr>
+          <w:lang w:eastAsia="de-CH"/>
+        </w:rPr>
+        <w:t>Finden der IP und der Portnummer des Servers, Erstellen eines TCP Sockets, Verbinden des Sockets mit dem Server (Server muss laufen und auf Request hören), Senden/Empfangen von Daten durch das Socket, Verbindung schliessen.</w:t>
+      </w:r>
+    </w:p>
+    <w:p>
+      <w:pPr>
+        <w:rPr>
+          <w:lang w:eastAsia="de-CH"/>
+        </w:rPr>
+      </w:pPr>
+      <w:r>
+        <w:rPr>
+          <w:lang w:eastAsia="de-CH"/>
+        </w:rPr>
+        <w:t>Algorithmus für den TCP Server</w:t>
+      </w:r>
+      <w:r>
+        <w:rPr>
+          <w:lang w:eastAsia="de-CH"/>
+        </w:rPr>
+        <w:br/>
+        <w:t>Ein TCP Server Socket erstellen, Binden des Server Sockets auf die Server IP und Port, Akzeptieren von neuen Verbindungen von den Clients, Senden / Empfangen von Daten über das Server Socket, Schliessen der Verbindung mit dem Client.</w:t>
+      </w:r>
+    </w:p>
+    <w:p>
+      <w:pPr>
+        <w:pStyle w:val="berschrift3"/>
+        <w:rPr>
+          <w:lang w:eastAsia="de-CH"/>
+        </w:rPr>
+      </w:pPr>
+      <w:r>
+        <w:rPr>
+          <w:lang w:eastAsia="de-CH"/>
+        </w:rPr>
+        <w:t>Socket-Programmierung: Grundkonzepte</w:t>
+      </w:r>
+    </w:p>
+    <w:tbl>
+      <w:tblPr>
+        <w:tblStyle w:val="Tabellenraster"/>
+        <w:tblW w:w="0" w:type="auto"/>
+        <w:tblBorders>
+          <w:top w:val="dotted" w:sz="6" w:space="0" w:color="auto"/>
+          <w:left w:val="dotted" w:sz="6" w:space="0" w:color="auto"/>
+          <w:bottom w:val="dotted" w:sz="6" w:space="0" w:color="auto"/>
+          <w:right w:val="dotted" w:sz="6" w:space="0" w:color="auto"/>
+          <w:insideH w:val="dotted" w:sz="6" w:space="0" w:color="auto"/>
+          <w:insideV w:val="dotted" w:sz="6" w:space="0" w:color="auto"/>
+        </w:tblBorders>
+        <w:tblLayout w:type="fixed"/>
+        <w:tblLook w:val="04A0" w:firstRow="1" w:lastRow="0" w:firstColumn="1" w:lastColumn="0" w:noHBand="0" w:noVBand="1"/>
+      </w:tblPr>
+      <w:tblGrid>
+        <w:gridCol w:w="5225"/>
+        <w:gridCol w:w="5225"/>
+      </w:tblGrid>
+      <w:tr>
+        <w:tc>
+          <w:tcPr>
+            <w:tcW w:w="5225" w:type="dxa"/>
+          </w:tcPr>
+          <w:p>
+            <w:pPr>
+              <w:rPr>
+                <w:lang w:eastAsia="de-CH"/>
+              </w:rPr>
+            </w:pPr>
+            <w:r>
+              <w:rPr>
+                <w:noProof/>
+                <w:lang w:eastAsia="de-CH"/>
+              </w:rPr>
+              <w:drawing>
+                <wp:inline distT="0" distB="0" distL="0" distR="0" wp14:anchorId="4BDF1CB9" wp14:editId="495DD24D">
+                  <wp:extent cx="3180715" cy="736600"/>
+                  <wp:effectExtent l="0" t="0" r="635" b="6350"/>
+                  <wp:docPr id="27" name="Grafik 27"/>
+                  <wp:cNvGraphicFramePr>
+                    <a:graphicFrameLocks xmlns:a="http://schemas.openxmlformats.org/drawingml/2006/main" noChangeAspect="1"/>
+                  </wp:cNvGraphicFramePr>
+                  <a:graphic xmlns:a="http://schemas.openxmlformats.org/drawingml/2006/main">
+                    <a:graphicData uri="http://schemas.openxmlformats.org/drawingml/2006/picture">
+                      <pic:pic xmlns:pic="http://schemas.openxmlformats.org/drawingml/2006/picture">
+                        <pic:nvPicPr>
+                          <pic:cNvPr id="1" name=""/>
+                          <pic:cNvPicPr/>
+                        </pic:nvPicPr>
+                        <pic:blipFill>
+                          <a:blip r:embed="rId33"/>
+                          <a:stretch>
+                            <a:fillRect/>
+                          </a:stretch>
+                        </pic:blipFill>
+                        <pic:spPr>
+                          <a:xfrm>
+                            <a:off x="0" y="0"/>
+                            <a:ext cx="3180715" cy="736600"/>
+                          </a:xfrm>
+                          <a:prstGeom prst="rect">
+                            <a:avLst/>
+                          </a:prstGeom>
+                        </pic:spPr>
+                      </pic:pic>
+                    </a:graphicData>
+                  </a:graphic>
+                </wp:inline>
+              </w:drawing>
+            </w:r>
+          </w:p>
+        </w:tc>
+        <w:tc>
+          <w:tcPr>
+            <w:tcW w:w="5225" w:type="dxa"/>
+          </w:tcPr>
+          <w:p>
+            <w:pPr>
+              <w:rPr>
+                <w:lang w:eastAsia="de-CH"/>
+              </w:rPr>
+            </w:pPr>
+            <w:r>
+              <w:rPr>
+                <w:noProof/>
+                <w:lang w:eastAsia="de-CH"/>
+              </w:rPr>
+              <w:drawing>
+                <wp:inline distT="0" distB="0" distL="0" distR="0" wp14:anchorId="54891373" wp14:editId="29BC07C8">
+                  <wp:extent cx="3180715" cy="1162685"/>
+                  <wp:effectExtent l="0" t="0" r="635" b="0"/>
+                  <wp:docPr id="28" name="Grafik 28"/>
+                  <wp:cNvGraphicFramePr>
+                    <a:graphicFrameLocks xmlns:a="http://schemas.openxmlformats.org/drawingml/2006/main" noChangeAspect="1"/>
+                  </wp:cNvGraphicFramePr>
+                  <a:graphic xmlns:a="http://schemas.openxmlformats.org/drawingml/2006/main">
+                    <a:graphicData uri="http://schemas.openxmlformats.org/drawingml/2006/picture">
+                      <pic:pic xmlns:pic="http://schemas.openxmlformats.org/drawingml/2006/picture">
+                        <pic:nvPicPr>
+                          <pic:cNvPr id="1" name=""/>
+                          <pic:cNvPicPr/>
+                        </pic:nvPicPr>
+                        <pic:blipFill>
+                          <a:blip r:embed="rId34"/>
+                          <a:stretch>
+                            <a:fillRect/>
+                          </a:stretch>
+                        </pic:blipFill>
+                        <pic:spPr>
+                          <a:xfrm>
+                            <a:off x="0" y="0"/>
+                            <a:ext cx="3180715" cy="1162685"/>
+                          </a:xfrm>
+                          <a:prstGeom prst="rect">
+                            <a:avLst/>
+                          </a:prstGeom>
+                        </pic:spPr>
+                      </pic:pic>
+                    </a:graphicData>
+                  </a:graphic>
+                </wp:inline>
+              </w:drawing>
+            </w:r>
+          </w:p>
+        </w:tc>
+      </w:tr>
+    </w:tbl>
+    <w:p>
+      <w:pPr>
+        <w:rPr>
+          <w:lang w:eastAsia="de-CH"/>
+        </w:rPr>
+      </w:pPr>
+    </w:p>
+    <w:p>
+      <w:pPr>
+        <w:rPr>
+          <w:lang w:eastAsia="de-CH"/>
+        </w:rPr>
+      </w:pPr>
+    </w:p>
+    <w:p>
+      <w:pPr>
+        <w:pStyle w:val="berschrift2"/>
+      </w:pPr>
+      <w:r>
+        <w:lastRenderedPageBreak/>
+        <w:t>Java Socket API</w:t>
+      </w:r>
+    </w:p>
+    <w:p>
+      <w:pPr>
+        <w:pStyle w:val="berschrift3"/>
+      </w:pPr>
+      <w:r>
+        <w:t>Beispiel</w:t>
+      </w:r>
+    </w:p>
+    <w:tbl>
+      <w:tblPr>
+        <w:tblStyle w:val="Tabellenraster"/>
+        <w:tblW w:w="0" w:type="auto"/>
+        <w:tblBorders>
+          <w:top w:val="dotted" w:sz="6" w:space="0" w:color="auto"/>
+          <w:left w:val="dotted" w:sz="6" w:space="0" w:color="auto"/>
+          <w:bottom w:val="dotted" w:sz="6" w:space="0" w:color="auto"/>
+          <w:right w:val="dotted" w:sz="6" w:space="0" w:color="auto"/>
+          <w:insideH w:val="dotted" w:sz="6" w:space="0" w:color="auto"/>
+          <w:insideV w:val="dotted" w:sz="6" w:space="0" w:color="auto"/>
+        </w:tblBorders>
+        <w:tblLayout w:type="fixed"/>
+        <w:tblLook w:val="04A0" w:firstRow="1" w:lastRow="0" w:firstColumn="1" w:lastColumn="0" w:noHBand="0" w:noVBand="1"/>
+      </w:tblPr>
+      <w:tblGrid>
+        <w:gridCol w:w="5228"/>
+        <w:gridCol w:w="5228"/>
+      </w:tblGrid>
+      <w:tr>
+        <w:tc>
+          <w:tcPr>
+            <w:tcW w:w="5228" w:type="dxa"/>
+          </w:tcPr>
+          <w:p>
+            <w:r>
+              <w:rPr>
+                <w:b/>
+              </w:rPr>
+              <w:t>Socket Server</w:t>
+            </w:r>
+            <w:r>
+              <w:br/>
+            </w:r>
+            <w:r>
+              <w:t>Ein Socket (engl. Steckdose) ist ein</w:t>
+            </w:r>
+            <w:r>
+              <w:t xml:space="preserve"> </w:t>
+            </w:r>
+            <w:r>
+              <w:t>Verbindung</w:t>
+            </w:r>
+            <w:r>
+              <w:t xml:space="preserve">sendpunkt, der vom Programm wie </w:t>
+            </w:r>
+            <w:r>
+              <w:t>eine ge</w:t>
+            </w:r>
+            <w:r>
+              <w:t xml:space="preserve">wöhnliche Datei beschrieben und </w:t>
+            </w:r>
+            <w:r>
+              <w:t>gelesen werden kann.</w:t>
+            </w:r>
+            <w:r>
+              <w:t xml:space="preserve"> </w:t>
+            </w:r>
+            <w:r>
+              <w:t>Der Serverp</w:t>
+            </w:r>
+            <w:r>
+              <w:t xml:space="preserve">rozess muss von außen eindeutig </w:t>
+            </w:r>
+            <w:r>
+              <w:t>angesproche</w:t>
+            </w:r>
+            <w:r>
+              <w:t xml:space="preserve">n werden können. Dazu bindet er </w:t>
+            </w:r>
+            <w:r>
+              <w:t>sich an ein</w:t>
+            </w:r>
+            <w:r>
+              <w:t xml:space="preserve">en festen Port, den sogenannten </w:t>
+            </w:r>
+            <w:r>
+              <w:t>“well known port”, über den er erreichbar ist</w:t>
+            </w:r>
+          </w:p>
+          <w:p>
+            <w:r>
+              <w:object w:dxaOrig="11010" w:dyaOrig="6795" w14:anchorId="1E16E93C">
+                <v:shapetype id="_x0000_t75" coordsize="21600,21600" o:spt="75" o:preferrelative="t" path="m@4@5l@4@11@9@11@9@5xe" filled="f" stroked="f">
+                  <v:stroke joinstyle="miter"/>
+                  <v:formulas>
+                    <v:f eqn="if lineDrawn pixelLineWidth 0"/>
+                    <v:f eqn="sum @0 1 0"/>
+                    <v:f eqn="sum 0 0 @1"/>
+                    <v:f eqn="prod @2 1 2"/>
+                    <v:f eqn="prod @3 21600 pixelWidth"/>
+                    <v:f eqn="prod @3 21600 pixelHeight"/>
+                    <v:f eqn="sum @0 0 1"/>
+                    <v:f eqn="prod @6 1 2"/>
+                    <v:f eqn="prod @7 21600 pixelWidth"/>
+                    <v:f eqn="sum @8 21600 0"/>
+                    <v:f eqn="prod @7 21600 pixelHeight"/>
+                    <v:f eqn="sum @10 21600 0"/>
+                  </v:formulas>
+                  <v:path o:extrusionok="f" gradientshapeok="t" o:connecttype="rect"/>
+                  <o:lock v:ext="edit" aspectratio="t"/>
+                </v:shapetype>
+                <v:shape id="_x0000_i1025" type="#_x0000_t75" style="width:250.45pt;height:154.7pt" o:ole="">
+                  <v:imagedata r:id="rId35" o:title=""/>
+                </v:shape>
+                <o:OLEObject Type="Embed" ProgID="PBrush" ShapeID="_x0000_i1025" DrawAspect="Content" ObjectID="_1549692268" r:id="rId36"/>
+              </w:object>
+            </w:r>
+          </w:p>
+        </w:tc>
+        <w:tc>
+          <w:tcPr>
+            <w:tcW w:w="5228" w:type="dxa"/>
+          </w:tcPr>
+          <w:p>
+            <w:pPr>
+              <w:rPr>
+                <w:b/>
+              </w:rPr>
+            </w:pPr>
+            <w:r>
+              <w:rPr>
+                <w:b/>
+              </w:rPr>
+              <w:t>Socket Client</w:t>
+            </w:r>
+          </w:p>
+          <w:p>
+            <w:r>
+              <w:t>Der Client braucht keinen festen</w:t>
+            </w:r>
+          </w:p>
+          <w:p>
+            <w:r>
+              <w:t xml:space="preserve">Port. Er holt sich einen normalen Socket, dem vom System eine </w:t>
+            </w:r>
+            <w:r>
+              <w:t>freie Nummer zugeteilt wird.</w:t>
+            </w:r>
+          </w:p>
+          <w:p>
+            <w:r>
+              <w:t>Der Server erf</w:t>
+            </w:r>
+            <w:r>
+              <w:rPr>
+                <w:rFonts w:ascii="Open Sans" w:hAnsi="Open Sans" w:cs="Open Sans"/>
+              </w:rPr>
+              <w:t>ä</w:t>
+            </w:r>
+            <w:r>
+              <w:t xml:space="preserve">hrt die Nummer des Clients aus der Anfrage und </w:t>
+            </w:r>
+            <w:r>
+              <w:t>kann ihm unter diesem Port</w:t>
+            </w:r>
+          </w:p>
+          <w:p>
+            <w:r>
+              <w:t xml:space="preserve">Antworten. </w:t>
+            </w:r>
+            <w:r>
+              <w:t>Im n</w:t>
+            </w:r>
+            <w:r>
+              <w:rPr>
+                <w:rFonts w:ascii="Open Sans" w:hAnsi="Open Sans" w:cs="Open Sans"/>
+              </w:rPr>
+              <w:t>ä</w:t>
+            </w:r>
+            <w:r>
+              <w:t>chsten Schritt ruft der Client connect() auf, um eine Verbindung mit dem Server aufzunehmen, der in den Parametern beschrieben wird. S</w:t>
+            </w:r>
+            <w:r>
+              <w:t>obald die Verbindung da ist,</w:t>
+            </w:r>
+          </w:p>
+          <w:p>
+            <w:r>
+              <w:t xml:space="preserve">sendet der Client seine Anfrage </w:t>
+            </w:r>
+            <w:r>
+              <w:t>per</w:t>
+            </w:r>
+            <w:r>
+              <w:t xml:space="preserve"> write() oder alternativ send() </w:t>
+            </w:r>
+            <w:r>
+              <w:t>un</w:t>
+            </w:r>
+            <w:r>
+              <w:t xml:space="preserve">d wartet per read() oder recv() </w:t>
+            </w:r>
+            <w:r>
+              <w:t>auf die Antwort des Servers.</w:t>
+            </w:r>
+          </w:p>
+          <w:p>
+            <w:r>
+              <w:rPr>
+                <w:noProof/>
+                <w:lang w:eastAsia="de-CH"/>
+              </w:rPr>
+              <w:drawing>
+                <wp:inline distT="0" distB="0" distL="0" distR="0" wp14:anchorId="3520C64A" wp14:editId="4563E5D7">
+                  <wp:extent cx="3182620" cy="1909445"/>
+                  <wp:effectExtent l="0" t="0" r="0" b="0"/>
+                  <wp:docPr id="29" name="Grafik 29"/>
+                  <wp:cNvGraphicFramePr>
+                    <a:graphicFrameLocks xmlns:a="http://schemas.openxmlformats.org/drawingml/2006/main" noChangeAspect="1"/>
+                  </wp:cNvGraphicFramePr>
+                  <a:graphic xmlns:a="http://schemas.openxmlformats.org/drawingml/2006/main">
+                    <a:graphicData uri="http://schemas.openxmlformats.org/drawingml/2006/picture">
+                      <pic:pic xmlns:pic="http://schemas.openxmlformats.org/drawingml/2006/picture">
+                        <pic:nvPicPr>
+                          <pic:cNvPr id="1" name=""/>
+                          <pic:cNvPicPr/>
+                        </pic:nvPicPr>
+                        <pic:blipFill>
+                          <a:blip r:embed="rId37"/>
+                          <a:stretch>
+                            <a:fillRect/>
+                          </a:stretch>
+                        </pic:blipFill>
+                        <pic:spPr>
+                          <a:xfrm>
+                            <a:off x="0" y="0"/>
+                            <a:ext cx="3182620" cy="1909445"/>
+                          </a:xfrm>
+                          <a:prstGeom prst="rect">
+                            <a:avLst/>
+                          </a:prstGeom>
+                        </pic:spPr>
+                      </pic:pic>
+                    </a:graphicData>
+                  </a:graphic>
+                </wp:inline>
+              </w:drawing>
+            </w:r>
+          </w:p>
+        </w:tc>
+      </w:tr>
+    </w:tbl>
+    <w:p>
+      <w:pPr>
+        <w:pStyle w:val="berschrift3"/>
+      </w:pPr>
+      <w:r>
+        <w:t>Berkeley Sockets und das Message Passing Interface (MPI)</w:t>
+      </w:r>
+    </w:p>
+    <w:p>
+      <w:r>
+        <w:t>Gleiches Protokoll auf allen Platformen und in allen Sprachen. Der API Komfort ist je nach Sprache und Bibliothek unterschiedlich. Dabei müssen die System Resourcen gemanaged werden.</w:t>
+      </w:r>
+    </w:p>
+    <w:p>
+      <w:pPr>
+        <w:rPr>
+          <w:noProof/>
+          <w:lang w:eastAsia="de-CH"/>
+        </w:rPr>
+      </w:pPr>
+      <w:r>
+        <w:rPr>
+          <w:noProof/>
+          <w:lang w:eastAsia="de-CH"/>
+        </w:rPr>
+        <w:drawing>
+          <wp:inline distT="0" distB="0" distL="0" distR="0" wp14:anchorId="7CBD5958" wp14:editId="3D42954E">
+            <wp:extent cx="2490281" cy="1329975"/>
+            <wp:effectExtent l="0" t="0" r="5715" b="3810"/>
+            <wp:docPr id="30" name="Grafik 30"/>
+            <wp:cNvGraphicFramePr>
+              <a:graphicFrameLocks xmlns:a="http://schemas.openxmlformats.org/drawingml/2006/main" noChangeAspect="1"/>
+            </wp:cNvGraphicFramePr>
+            <a:graphic xmlns:a="http://schemas.openxmlformats.org/drawingml/2006/main">
+              <a:graphicData uri="http://schemas.openxmlformats.org/drawingml/2006/picture">
+                <pic:pic xmlns:pic="http://schemas.openxmlformats.org/drawingml/2006/picture">
+                  <pic:nvPicPr>
+                    <pic:cNvPr id="1" name=""/>
+                    <pic:cNvPicPr/>
+                  </pic:nvPicPr>
+                  <pic:blipFill>
+                    <a:blip r:embed="rId38"/>
+                    <a:stretch>
+                      <a:fillRect/>
+                    </a:stretch>
+                  </pic:blipFill>
+                  <pic:spPr>
+                    <a:xfrm>
+                      <a:off x="0" y="0"/>
+                      <a:ext cx="2509968" cy="1340489"/>
+                    </a:xfrm>
+                    <a:prstGeom prst="rect">
+                      <a:avLst/>
+                    </a:prstGeom>
+                  </pic:spPr>
+                </pic:pic>
+              </a:graphicData>
+            </a:graphic>
+          </wp:inline>
+        </w:drawing>
+      </w:r>
+      <w:r>
+        <w:rPr>
+          <w:noProof/>
+          <w:lang w:eastAsia="de-CH"/>
+        </w:rPr>
+        <w:t xml:space="preserve"> </w:t>
+      </w:r>
+      <w:r>
+        <w:rPr>
+          <w:noProof/>
+          <w:lang w:eastAsia="de-CH"/>
+        </w:rPr>
+        <w:drawing>
+          <wp:inline distT="0" distB="0" distL="0" distR="0" wp14:anchorId="40FEE2A6" wp14:editId="0CAA4906">
+            <wp:extent cx="3394953" cy="1347659"/>
+            <wp:effectExtent l="0" t="0" r="0" b="5080"/>
+            <wp:docPr id="31" name="Grafik 31"/>
+            <wp:cNvGraphicFramePr>
+              <a:graphicFrameLocks xmlns:a="http://schemas.openxmlformats.org/drawingml/2006/main" noChangeAspect="1"/>
+            </wp:cNvGraphicFramePr>
+            <a:graphic xmlns:a="http://schemas.openxmlformats.org/drawingml/2006/main">
+              <a:graphicData uri="http://schemas.openxmlformats.org/drawingml/2006/picture">
+                <pic:pic xmlns:pic="http://schemas.openxmlformats.org/drawingml/2006/picture">
+                  <pic:nvPicPr>
+                    <pic:cNvPr id="1" name=""/>
+                    <pic:cNvPicPr/>
+                  </pic:nvPicPr>
+                  <pic:blipFill>
+                    <a:blip r:embed="rId39"/>
+                    <a:stretch>
+                      <a:fillRect/>
+                    </a:stretch>
+                  </pic:blipFill>
+                  <pic:spPr>
+                    <a:xfrm>
+                      <a:off x="0" y="0"/>
+                      <a:ext cx="3405258" cy="1351750"/>
+                    </a:xfrm>
+                    <a:prstGeom prst="rect">
+                      <a:avLst/>
+                    </a:prstGeom>
+                  </pic:spPr>
+                </pic:pic>
+              </a:graphicData>
+            </a:graphic>
+          </wp:inline>
+        </w:drawing>
+      </w:r>
+    </w:p>
+    <w:p>
+      <w:pPr>
+        <w:pStyle w:val="berschrift3"/>
+      </w:pPr>
+      <w:r>
+        <w:t>IPv4 vs. IPv6</w:t>
+      </w:r>
+    </w:p>
+    <w:p>
+      <w:r>
+        <w:t xml:space="preserve">Es gibt einige Änderungen für die Socket-Programme (auch Java). </w:t>
+      </w:r>
+      <w:r>
+        <w:t xml:space="preserve"> Das Socket API und das primitive Interface bleiben das Gleiche. Die Adressierung hat geändert und daher auch die Formate der Antworten. Zudem unterscheidet sich das Quality-of-Service (Performance, Timeout Management).</w:t>
+      </w:r>
+    </w:p>
+    <w:p>
+      <w:pPr>
+        <w:pStyle w:val="berschrift3"/>
+      </w:pPr>
+      <w:r>
+        <w:t>Vorteile und Nachteile von Java Sockets</w:t>
+      </w:r>
+    </w:p>
+    <w:p>
+      <w:r>
+        <w:rPr>
+          <w:b/>
+        </w:rPr>
+        <w:t>Vorteile</w:t>
+      </w:r>
+      <w:r>
+        <w:br/>
+        <w:t>Flexibel, Mächtig, Generiert nur wenig Netzwerk Traffic (wenn es effizient genutzt wird).</w:t>
+      </w:r>
+    </w:p>
+    <w:p>
+      <w:r>
+        <w:rPr>
+          <w:b/>
+        </w:rPr>
+        <w:t>Nachteile</w:t>
+      </w:r>
+      <w:r>
+        <w:br/>
+        <w:t>Können nur Raw Daten senden, Client und Server müssen einen Mechanismus haben um die Daten zu interpretieren, Zudem müssen beide die State Informationen halten.</w:t>
+      </w:r>
+    </w:p>
+    <w:p>
+      <w:pPr>
+        <w:pStyle w:val="berschrift2"/>
+      </w:pPr>
+      <w:r>
+        <w:lastRenderedPageBreak/>
+        <w:t>WebSockets</w:t>
+      </w:r>
+    </w:p>
+    <w:p>
+      <w:pPr>
+        <w:pStyle w:val="berschrift3"/>
+      </w:pPr>
+      <w:r>
+        <w:t>Das Protokoll</w:t>
+      </w:r>
+    </w:p>
+    <w:p>
+      <w:r>
+        <w:t xml:space="preserve">Eine auf TCP basierendes Netzwerkprotokoll, das entworfen wurde, um eine bidirektionale Verbindung zwischen einer Webanwendung und einem WebSocket-Server bzw. einem Webserver herzustellen. </w:t>
+      </w:r>
+      <w:r>
+        <w:t>Während bei einer reinen HTTP-Verbindung jede Aktion des Servers</w:t>
+      </w:r>
+      <w:r>
+        <w:t xml:space="preserve"> eine vorhergehende Anfrage des </w:t>
+      </w:r>
+      <w:r>
+        <w:t>Clients erfordert, reicht es beim WebSocket-Protokoll, wenn der Client di</w:t>
+      </w:r>
+      <w:r>
+        <w:t xml:space="preserve">e Verbindung öffnet. Der Server </w:t>
+      </w:r>
+      <w:r>
+        <w:t>kann dann diese offene Verbindung aktiv verwenden und kann n</w:t>
+      </w:r>
+      <w:r>
+        <w:t xml:space="preserve">eue Informationen an den Client </w:t>
+      </w:r>
+      <w:r>
+        <w:t>ausliefern, ohne auf eine neue Ve</w:t>
+      </w:r>
+      <w:r>
+        <w:t xml:space="preserve">rbindung des Clients zu warten. </w:t>
+      </w:r>
+      <w:r>
+        <w:t>Bei WebSockets entfallen die durch den HTTP-Header verursachten zu</w:t>
+      </w:r>
+      <w:r>
+        <w:t xml:space="preserve">sätzlichen Daten, die bei jeder </w:t>
+      </w:r>
+      <w:r>
+        <w:t>Anfrage einige Hundert Bytes umfassen können</w:t>
+      </w:r>
+    </w:p>
+    <w:p>
+      <w:pPr>
+        <w:pStyle w:val="berschrift3"/>
+      </w:pPr>
+      <w:r>
+        <w:t>Client A</w:t>
+      </w:r>
+      <w:r>
+        <w:t>PI und Support</w:t>
+      </w:r>
+    </w:p>
+    <w:p>
+      <w:r>
+        <w:t xml:space="preserve">Web Sockets ist eine state-of-the-art Kommunikationtechnologie für Webapplikationen. </w:t>
+      </w:r>
+      <w:r>
+        <w:t>Es arbeitet über Sockets. Ist sichtbar für ein JavaScript Interface oder kompatible HTML5 Browser. Sobald man eine WebSocket Verbindung hat, ist es möglich Daten mit send() an den Server zu senden.</w:t>
+      </w:r>
+    </w:p>
+    <w:p>
+      <w:pPr>
+        <w:pStyle w:val="berschrift3"/>
+      </w:pPr>
+      <w:r>
+        <w:t>Server Support</w:t>
+      </w:r>
+    </w:p>
+    <w:p>
+      <w:pPr>
+        <w:pStyle w:val="Listenabsatz"/>
+        <w:numPr>
+          <w:ilvl w:val="0"/>
+          <w:numId w:val="2"/>
+        </w:numPr>
+      </w:pPr>
+      <w:r>
+        <w:t>C++: libwebsockets</w:t>
+      </w:r>
+    </w:p>
+    <w:p>
+      <w:pPr>
+        <w:pStyle w:val="Listenabsatz"/>
+        <w:numPr>
+          <w:ilvl w:val="0"/>
+          <w:numId w:val="2"/>
+        </w:numPr>
+        <w:rPr>
+          <w:lang w:val="en-GB"/>
+        </w:rPr>
+      </w:pPr>
+      <w:r>
+        <w:rPr>
+          <w:lang w:val="en-GB"/>
+        </w:rPr>
+        <w:t>Erlang: Shirasu.ws</w:t>
+      </w:r>
+    </w:p>
+    <w:p>
+      <w:pPr>
+        <w:pStyle w:val="Listenabsatz"/>
+        <w:numPr>
+          <w:ilvl w:val="0"/>
+          <w:numId w:val="2"/>
+        </w:numPr>
+        <w:rPr>
+          <w:lang w:val="en-GB"/>
+        </w:rPr>
+      </w:pPr>
+      <w:r>
+        <w:rPr>
+          <w:rFonts w:ascii="Arial" w:hAnsi="Arial" w:cs="Arial"/>
+          <w:lang w:val="en-GB"/>
+        </w:rPr>
+        <w:t>J</w:t>
+      </w:r>
+      <w:r>
+        <w:rPr>
+          <w:lang w:val="en-GB"/>
+        </w:rPr>
+        <w:t>ava: Jetty (and others)</w:t>
+      </w:r>
+    </w:p>
+    <w:p>
+      <w:pPr>
+        <w:pStyle w:val="Listenabsatz"/>
+        <w:numPr>
+          <w:ilvl w:val="0"/>
+          <w:numId w:val="2"/>
+        </w:numPr>
+        <w:rPr>
+          <w:lang w:val="en-GB"/>
+        </w:rPr>
+      </w:pPr>
+      <w:r>
+        <w:rPr>
+          <w:lang w:val="en-GB"/>
+        </w:rPr>
+        <w:t>Node.JS: ws</w:t>
+      </w:r>
+    </w:p>
+    <w:p>
+      <w:pPr>
+        <w:pStyle w:val="Listenabsatz"/>
+        <w:numPr>
+          <w:ilvl w:val="0"/>
+          <w:numId w:val="2"/>
+        </w:numPr>
+        <w:rPr>
+          <w:lang w:val="en-GB"/>
+        </w:rPr>
+      </w:pPr>
+      <w:r>
+        <w:rPr>
+          <w:lang w:val="en-GB"/>
+        </w:rPr>
+        <w:t>Ruby: em-websocket</w:t>
+      </w:r>
+    </w:p>
+    <w:p>
+      <w:pPr>
+        <w:pStyle w:val="Listenabsatz"/>
+        <w:numPr>
+          <w:ilvl w:val="0"/>
+          <w:numId w:val="2"/>
+        </w:numPr>
+        <w:rPr>
+          <w:lang w:val="en-GB"/>
+        </w:rPr>
+      </w:pPr>
+      <w:r>
+        <w:rPr>
+          <w:lang w:val="en-GB"/>
+        </w:rPr>
+        <w:t>Python: Tornado, pywebsocket</w:t>
+      </w:r>
+    </w:p>
+    <w:p>
+      <w:pPr>
+        <w:pStyle w:val="Listenabsatz"/>
+        <w:numPr>
+          <w:ilvl w:val="0"/>
+          <w:numId w:val="2"/>
+        </w:numPr>
+        <w:rPr>
+          <w:lang w:val="en-GB"/>
+        </w:rPr>
+      </w:pPr>
+      <w:r>
+        <w:rPr>
+          <w:lang w:val="en-GB"/>
+        </w:rPr>
+        <w:t>PHP: Ratchet, phpws</w:t>
+      </w:r>
+    </w:p>
+    <w:p>
+      <w:r>
+        <w:t xml:space="preserve">Eine Demo </w:t>
+      </w:r>
+      <w:r>
+        <w:t xml:space="preserve">zu Websockets </w:t>
+      </w:r>
+      <w:r>
+        <w:t xml:space="preserve">gibt es unter </w:t>
+      </w:r>
+      <w:hyperlink r:id="rId40" w:history="1">
+        <w:r>
+          <w:rPr>
+            <w:rStyle w:val="Hyperlink"/>
+          </w:rPr>
+          <w:t>http://www.websocket.org/echo.html</w:t>
+        </w:r>
+      </w:hyperlink>
+    </w:p>
+    <w:p>
+      <w:pPr>
+        <w:pStyle w:val="berschrift2"/>
+      </w:pPr>
+      <w:r>
+        <w:t xml:space="preserve">UDP (User Datagram Protocol) </w:t>
+      </w:r>
+      <w:r>
+        <w:rPr>
+          <w:lang w:val="en-GB"/>
+        </w:rPr>
+        <w:sym w:font="Wingdings" w:char="F0E8"/>
+      </w:r>
+      <w:r>
+        <w:t xml:space="preserve"> Vergleich mit TCP</w:t>
+      </w:r>
+    </w:p>
+    <w:p>
+      <w:r>
+        <w:rPr>
+          <w:noProof/>
+          <w:lang w:eastAsia="de-CH"/>
+        </w:rPr>
+        <w:drawing>
+          <wp:inline distT="0" distB="0" distL="0" distR="0" wp14:anchorId="710366C2" wp14:editId="4A3DC1FA">
+            <wp:extent cx="2373549" cy="657658"/>
+            <wp:effectExtent l="0" t="0" r="8255" b="9525"/>
+            <wp:docPr id="32" name="Grafik 32"/>
+            <wp:cNvGraphicFramePr>
+              <a:graphicFrameLocks xmlns:a="http://schemas.openxmlformats.org/drawingml/2006/main" noChangeAspect="1"/>
+            </wp:cNvGraphicFramePr>
+            <a:graphic xmlns:a="http://schemas.openxmlformats.org/drawingml/2006/main">
+              <a:graphicData uri="http://schemas.openxmlformats.org/drawingml/2006/picture">
+                <pic:pic xmlns:pic="http://schemas.openxmlformats.org/drawingml/2006/picture">
+                  <pic:nvPicPr>
+                    <pic:cNvPr id="1" name=""/>
+                    <pic:cNvPicPr/>
+                  </pic:nvPicPr>
+                  <pic:blipFill>
+                    <a:blip r:embed="rId41"/>
+                    <a:stretch>
+                      <a:fillRect/>
+                    </a:stretch>
+                  </pic:blipFill>
+                  <pic:spPr>
+                    <a:xfrm>
+                      <a:off x="0" y="0"/>
+                      <a:ext cx="2385889" cy="661077"/>
+                    </a:xfrm>
+                    <a:prstGeom prst="rect">
+                      <a:avLst/>
+                    </a:prstGeom>
+                  </pic:spPr>
+                </pic:pic>
+              </a:graphicData>
+            </a:graphic>
+          </wp:inline>
+        </w:drawing>
+      </w:r>
+    </w:p>
+    <w:p>
+      <w:r>
+        <w:t>Verbindungsloses Netzwerkprotokoll für den Versand von Datagrammen</w:t>
+      </w:r>
+      <w:r>
+        <w:t xml:space="preserve"> in IP-basierten Netzen </w:t>
+      </w:r>
+      <w:r>
+        <w:t xml:space="preserve">Die Entwicklung von UDP begann 1977, </w:t>
+      </w:r>
+      <w:r>
+        <w:t xml:space="preserve">als man für die Übertragung von </w:t>
+      </w:r>
+      <w:r>
+        <w:t>Sprache ein einfacheres Protok</w:t>
+      </w:r>
+      <w:r>
+        <w:t xml:space="preserve">oll benötigte als das bisherige </w:t>
+      </w:r>
+      <w:r>
+        <w:t>verbindungsorientierte TCP.</w:t>
+      </w:r>
+    </w:p>
+    <w:p>
+      <w:pPr>
+        <w:pStyle w:val="Listenabsatz"/>
+        <w:numPr>
+          <w:ilvl w:val="0"/>
+          <w:numId w:val="2"/>
+        </w:numPr>
+      </w:pPr>
+      <w:r>
+        <w:t>Keine Verzögerungen bei der Sprachübertragung</w:t>
+      </w:r>
+    </w:p>
+    <w:p>
+      <w:pPr>
+        <w:pStyle w:val="Listenabsatz"/>
+        <w:numPr>
+          <w:ilvl w:val="0"/>
+          <w:numId w:val="2"/>
+        </w:numPr>
+      </w:pPr>
+      <w:r>
+        <w:t>Dafür keine Garantie, dass ein Datagram ankommt</w:t>
+      </w:r>
+    </w:p>
+    <w:p>
+      <w:pPr>
+        <w:pStyle w:val="Listenabsatz"/>
+        <w:numPr>
+          <w:ilvl w:val="0"/>
+          <w:numId w:val="2"/>
+        </w:numPr>
+      </w:pPr>
+      <w:r>
+        <w:t>Keine Garantie, dass Datagramme in der gleichen Reihenfolge</w:t>
+      </w:r>
+      <w:r>
+        <w:t xml:space="preserve"> </w:t>
+      </w:r>
+      <w:r>
+        <w:t>ankommen, in der sie gesendet wurden</w:t>
+      </w:r>
+    </w:p>
+    <w:p>
+      <w:pPr>
+        <w:pStyle w:val="Listenabsatz"/>
+        <w:numPr>
+          <w:ilvl w:val="0"/>
+          <w:numId w:val="2"/>
+        </w:numPr>
+      </w:pPr>
+      <w:r>
+        <w:t>Keine Garantie, dass ein Datagram nur einmal beim Empfänger eintrifft.</w:t>
+      </w:r>
+    </w:p>
+    <w:p>
+      <w:r>
+        <w:t>Eine Anwendung, die UDP nutzt, muss daher geg</w:t>
+      </w:r>
+      <w:r>
+        <w:t xml:space="preserve">enüber </w:t>
+      </w:r>
+      <w:r>
+        <w:t xml:space="preserve">verlorengegangenen und unsortierten </w:t>
+      </w:r>
+      <w:r>
+        <w:t xml:space="preserve">Paketen unempfindlich sein oder </w:t>
+      </w:r>
+      <w:r>
+        <w:t>selbst entsprechende Korrekt</w:t>
+      </w:r>
+      <w:r>
+        <w:t xml:space="preserve">urmaßnahmen und je nachdem auch </w:t>
+      </w:r>
+      <w:r>
+        <w:t>Sicherungsmaßnahmen vorsehen.</w:t>
+      </w:r>
+    </w:p>
+    <w:p>
+      <w:pPr>
+        <w:pStyle w:val="berschrift3"/>
+      </w:pPr>
+      <w:r>
+        <w:lastRenderedPageBreak/>
+        <w:t>Struktur eines UDP</w:t>
+      </w:r>
+      <w:r>
+        <w:t xml:space="preserve"> Programms</w:t>
+      </w:r>
+    </w:p>
+    <w:p>
+      <w:r>
+        <w:rPr>
+          <w:noProof/>
+          <w:lang w:eastAsia="de-CH"/>
+        </w:rPr>
+        <w:drawing>
+          <wp:inline distT="0" distB="0" distL="0" distR="0" wp14:anchorId="15DE1AE4" wp14:editId="3A59FFA1">
+            <wp:extent cx="3579779" cy="2179130"/>
+            <wp:effectExtent l="0" t="0" r="1905" b="0"/>
+            <wp:docPr id="33" name="Grafik 33"/>
+            <wp:cNvGraphicFramePr>
+              <a:graphicFrameLocks xmlns:a="http://schemas.openxmlformats.org/drawingml/2006/main" noChangeAspect="1"/>
+            </wp:cNvGraphicFramePr>
+            <a:graphic xmlns:a="http://schemas.openxmlformats.org/drawingml/2006/main">
+              <a:graphicData uri="http://schemas.openxmlformats.org/drawingml/2006/picture">
+                <pic:pic xmlns:pic="http://schemas.openxmlformats.org/drawingml/2006/picture">
+                  <pic:nvPicPr>
+                    <pic:cNvPr id="1" name=""/>
+                    <pic:cNvPicPr/>
+                  </pic:nvPicPr>
+                  <pic:blipFill>
+                    <a:blip r:embed="rId42"/>
+                    <a:stretch>
+                      <a:fillRect/>
+                    </a:stretch>
+                  </pic:blipFill>
+                  <pic:spPr>
+                    <a:xfrm>
+                      <a:off x="0" y="0"/>
+                      <a:ext cx="3585185" cy="2182421"/>
+                    </a:xfrm>
+                    <a:prstGeom prst="rect">
+                      <a:avLst/>
+                    </a:prstGeom>
+                  </pic:spPr>
+                </pic:pic>
+              </a:graphicData>
+            </a:graphic>
+          </wp:inline>
+        </w:drawing>
+      </w:r>
+    </w:p>
+    <w:p>
+      <w:pPr>
+        <w:pStyle w:val="berschrift3"/>
+      </w:pPr>
+      <w:r>
+        <w:t>Beispiel - Sender und Empfänger</w:t>
+      </w:r>
+    </w:p>
+    <w:tbl>
+      <w:tblPr>
+        <w:tblStyle w:val="Tabellenraster"/>
+        <w:tblW w:w="0" w:type="auto"/>
+        <w:tblBorders>
+          <w:top w:val="dotted" w:sz="6" w:space="0" w:color="auto"/>
+          <w:left w:val="dotted" w:sz="6" w:space="0" w:color="auto"/>
+          <w:bottom w:val="dotted" w:sz="6" w:space="0" w:color="auto"/>
+          <w:right w:val="dotted" w:sz="6" w:space="0" w:color="auto"/>
+          <w:insideH w:val="dotted" w:sz="6" w:space="0" w:color="auto"/>
+          <w:insideV w:val="dotted" w:sz="6" w:space="0" w:color="auto"/>
+        </w:tblBorders>
+        <w:tblLayout w:type="fixed"/>
+        <w:tblLook w:val="04A0" w:firstRow="1" w:lastRow="0" w:firstColumn="1" w:lastColumn="0" w:noHBand="0" w:noVBand="1"/>
+      </w:tblPr>
+      <w:tblGrid>
+        <w:gridCol w:w="5225"/>
+        <w:gridCol w:w="5225"/>
+      </w:tblGrid>
+      <w:tr>
+        <w:tc>
+          <w:tcPr>
+            <w:tcW w:w="5225" w:type="dxa"/>
+          </w:tcPr>
+          <w:p>
+            <w:r>
+              <w:rPr>
+                <w:b/>
+              </w:rPr>
+              <w:t>Sender</w:t>
+            </w:r>
+            <w:r>
+              <w:br/>
+            </w:r>
+            <w:r>
+              <w:rPr>
+                <w:noProof/>
+                <w:lang w:eastAsia="de-CH"/>
+              </w:rPr>
+              <w:drawing>
+                <wp:inline distT="0" distB="0" distL="0" distR="0" wp14:anchorId="12AFDAD6" wp14:editId="7F6B10C4">
+                  <wp:extent cx="3180715" cy="3023870"/>
+                  <wp:effectExtent l="0" t="0" r="635" b="5080"/>
+                  <wp:docPr id="34" name="Grafik 34"/>
+                  <wp:cNvGraphicFramePr>
+                    <a:graphicFrameLocks xmlns:a="http://schemas.openxmlformats.org/drawingml/2006/main" noChangeAspect="1"/>
+                  </wp:cNvGraphicFramePr>
+                  <a:graphic xmlns:a="http://schemas.openxmlformats.org/drawingml/2006/main">
+                    <a:graphicData uri="http://schemas.openxmlformats.org/drawingml/2006/picture">
+                      <pic:pic xmlns:pic="http://schemas.openxmlformats.org/drawingml/2006/picture">
+                        <pic:nvPicPr>
+                          <pic:cNvPr id="1" name=""/>
+                          <pic:cNvPicPr/>
+                        </pic:nvPicPr>
+                        <pic:blipFill>
+                          <a:blip r:embed="rId43"/>
+                          <a:stretch>
+                            <a:fillRect/>
+                          </a:stretch>
+                        </pic:blipFill>
+                        <pic:spPr>
+                          <a:xfrm>
+                            <a:off x="0" y="0"/>
+                            <a:ext cx="3180715" cy="3023870"/>
+                          </a:xfrm>
+                          <a:prstGeom prst="rect">
+                            <a:avLst/>
+                          </a:prstGeom>
+                        </pic:spPr>
+                      </pic:pic>
+                    </a:graphicData>
+                  </a:graphic>
+                </wp:inline>
+              </w:drawing>
+            </w:r>
+          </w:p>
+        </w:tc>
+        <w:tc>
+          <w:tcPr>
+            <w:tcW w:w="5225" w:type="dxa"/>
+          </w:tcPr>
+          <w:p>
+            <w:r>
+              <w:rPr>
+                <w:b/>
+              </w:rPr>
+              <w:t>Empfänger</w:t>
+            </w:r>
+            <w:r>
+              <w:br/>
+            </w:r>
+            <w:r>
+              <w:rPr>
+                <w:noProof/>
+                <w:lang w:eastAsia="de-CH"/>
+              </w:rPr>
+              <w:drawing>
+                <wp:inline distT="0" distB="0" distL="0" distR="0" wp14:anchorId="5E6709CF" wp14:editId="31F036EC">
+                  <wp:extent cx="3180715" cy="2341245"/>
+                  <wp:effectExtent l="0" t="0" r="635" b="1905"/>
+                  <wp:docPr id="35" name="Grafik 35"/>
+                  <wp:cNvGraphicFramePr>
+                    <a:graphicFrameLocks xmlns:a="http://schemas.openxmlformats.org/drawingml/2006/main" noChangeAspect="1"/>
+                  </wp:cNvGraphicFramePr>
+                  <a:graphic xmlns:a="http://schemas.openxmlformats.org/drawingml/2006/main">
+                    <a:graphicData uri="http://schemas.openxmlformats.org/drawingml/2006/picture">
+                      <pic:pic xmlns:pic="http://schemas.openxmlformats.org/drawingml/2006/picture">
+                        <pic:nvPicPr>
+                          <pic:cNvPr id="1" name=""/>
+                          <pic:cNvPicPr/>
+                        </pic:nvPicPr>
+                        <pic:blipFill>
+                          <a:blip r:embed="rId44"/>
+                          <a:stretch>
+                            <a:fillRect/>
+                          </a:stretch>
+                        </pic:blipFill>
+                        <pic:spPr>
+                          <a:xfrm>
+                            <a:off x="0" y="0"/>
+                            <a:ext cx="3180715" cy="2341245"/>
+                          </a:xfrm>
+                          <a:prstGeom prst="rect">
+                            <a:avLst/>
+                          </a:prstGeom>
+                        </pic:spPr>
+                      </pic:pic>
+                    </a:graphicData>
+                  </a:graphic>
+                </wp:inline>
+              </w:drawing>
+            </w:r>
+          </w:p>
+        </w:tc>
+      </w:tr>
+    </w:tbl>
+    <w:p/>
+    <w:p>
+      <w:pPr>
+        <w:pStyle w:val="berschrift3"/>
+      </w:pPr>
+      <w:r>
+        <w:t>UDP vs. TCP</w:t>
+      </w:r>
+    </w:p>
+    <w:p>
+      <w:r>
+        <w:t>Da mit UDP vor Übertragungsbeginn nicht erst eine Verbindung aufgebaut werden muss, kann der</w:t>
+      </w:r>
+      <w:r>
+        <w:t xml:space="preserve"> </w:t>
+      </w:r>
+      <w:r>
+        <w:t>Dat</w:t>
+      </w:r>
+      <w:r>
+        <w:t xml:space="preserve">enaustausch schneller beginnen. </w:t>
+      </w:r>
+      <w:r>
+        <w:rPr>
+          <w:i/>
+        </w:rPr>
+        <w:t xml:space="preserve">Das fällt vor allem bei Anwendungen ins Gewicht, bei denen nur kleine </w:t>
+      </w:r>
+      <w:r>
+        <w:rPr>
+          <w:i/>
+        </w:rPr>
+        <w:t xml:space="preserve">Datenmengen ausgetauscht werden </w:t>
+      </w:r>
+      <w:r>
+        <w:rPr>
+          <w:i/>
+        </w:rPr>
+        <w:t>müssen.</w:t>
+      </w:r>
+    </w:p>
+    <w:p>
+      <w:r>
+        <w:t>Einfache Frage-Antwort-Protokolle wie DNS (Domain Nam</w:t>
+      </w:r>
+      <w:r>
+        <w:t xml:space="preserve">e System) verwenden UDP, um die </w:t>
+      </w:r>
+      <w:r>
+        <w:t>Netzwerkbelastung gering zu halten und damit</w:t>
+      </w:r>
+      <w:r>
+        <w:t xml:space="preserve"> den Datendurchsatz zu erhöhen. </w:t>
+      </w:r>
+      <w:r>
+        <w:rPr>
+          <w:i/>
+        </w:rPr>
+        <w:t>Ein Drei-Wege-Handschlag wie bei TCP (dem Transmission Control Protocol</w:t>
+      </w:r>
+      <w:r>
+        <w:rPr>
+          <w:i/>
+        </w:rPr>
+        <w:t xml:space="preserve">) für den Aufbau der Verbindung </w:t>
+      </w:r>
+      <w:r>
+        <w:rPr>
+          <w:i/>
+        </w:rPr>
+        <w:t>würde unnötigen Overhead erzeugen.</w:t>
+      </w:r>
+    </w:p>
+    <w:p>
+      <w:r>
+        <w:t>Daneben bietet die ungesicherte Übertragung auch den Vorteil von ger</w:t>
+      </w:r>
+      <w:r>
+        <w:t xml:space="preserve">ingen </w:t>
+      </w:r>
+      <w:r>
+        <w:t>Übertr</w:t>
+      </w:r>
+      <w:r>
+        <w:t xml:space="preserve">agungsverzögerungsschwankungen: </w:t>
+      </w:r>
+      <w:r>
+        <w:t>Geht bei einer TCP-Verbindung ein Paket verloren, wird es automatisch neu ang</w:t>
+      </w:r>
+      <w:r>
+        <w:t xml:space="preserve">efordert. Das braucht Zeit, die </w:t>
+      </w:r>
+      <w:r>
+        <w:t>Übertragungsdauer kann daher schwanken, was für Multimediaanwendung</w:t>
+      </w:r>
+      <w:r>
+        <w:t xml:space="preserve">en schlecht ist. Bei VoIP z. B. </w:t>
+      </w:r>
+      <w:r>
+        <w:t>käme es zu plötzlichen Aussetzern, bzw. die Wiedergabepuffer müssten größer angelegt werden.</w:t>
+      </w:r>
+      <w:r>
+        <w:t xml:space="preserve"> </w:t>
+      </w:r>
+      <w:r>
+        <w:rPr>
+          <w:i/>
+        </w:rPr>
+        <w:t xml:space="preserve">Bei UDP bringen verlorengegangene Pakete nicht die gesamte Übertragung </w:t>
+      </w:r>
+      <w:r>
+        <w:rPr>
+          <w:i/>
+        </w:rPr>
+        <w:t xml:space="preserve">ins Stocken, sondern vermindern </w:t>
+      </w:r>
+      <w:r>
+        <w:rPr>
+          <w:i/>
+        </w:rPr>
+        <w:t>lediglich die Qualität.</w:t>
+      </w:r>
+    </w:p>
+    <w:p>
+      <w:r>
+        <w:lastRenderedPageBreak/>
+        <w:t>Bei Übertragungsfehlern oder bei Übe</w:t>
+      </w:r>
+      <w:r>
+        <w:t xml:space="preserve">rlast löscht IP Pakete. </w:t>
+      </w:r>
+      <w:r>
+        <w:rPr>
+          <w:i/>
+        </w:rPr>
+        <w:t xml:space="preserve">Datagramme können daher fehlen. </w:t>
+      </w:r>
+      <w:r>
+        <w:rPr>
+          <w:i/>
+        </w:rPr>
+        <w:t>UDP bietet hierfür keine Erkennungs- oder Korrekturmechanismen, wie etwa TCP.</w:t>
+      </w:r>
+    </w:p>
+    <w:p>
+      <w:r>
+        <w:t>Im Falle von mehreren möglichen Routen zum Ziel kann IP bei Bedarf neue</w:t>
+      </w:r>
+      <w:r>
+        <w:t xml:space="preserve"> Wege wählen. Dadurch ist es in </w:t>
+      </w:r>
+      <w:r>
+        <w:t>seltenen Fällen möglich, dass später gesendete Daten früher gesende</w:t>
+      </w:r>
+      <w:r>
+        <w:t xml:space="preserve">te überholen. Außerdem kann ein </w:t>
+      </w:r>
+      <w:r>
+        <w:t>einmal abgesendetes Datenpaket mehrmals beim Empfänger eintreffen.</w:t>
+      </w:r>
+    </w:p>
+    <w:p>
+      <w:pPr>
+        <w:pStyle w:val="berschrift3"/>
+      </w:pPr>
+      <w:r>
+        <w:t>TCP/IP vs. UDP/IP</w:t>
+      </w:r>
+    </w:p>
+    <w:p>
+      <w:pPr>
+        <w:pStyle w:val="Listenabsatz"/>
+        <w:numPr>
+          <w:ilvl w:val="0"/>
+          <w:numId w:val="2"/>
+        </w:numPr>
+      </w:pPr>
+      <w:r>
+        <w:t>Verbindungsorientiert vs. Nicht-verbindungsorientiert</w:t>
+      </w:r>
+    </w:p>
+    <w:p>
+      <w:pPr>
+        <w:pStyle w:val="Listenabsatz"/>
+        <w:numPr>
+          <w:ilvl w:val="0"/>
+          <w:numId w:val="2"/>
+        </w:numPr>
+        <w:rPr>
+          <w:lang w:val="en-GB"/>
+        </w:rPr>
+      </w:pPr>
+      <w:r>
+        <w:rPr>
+          <w:lang w:val="en-GB"/>
+        </w:rPr>
+        <w:t>IP-Level Addressing und Routing  via DNS, ARP, etc.</w:t>
+      </w:r>
+    </w:p>
+    <w:p>
+      <w:pPr>
+        <w:pStyle w:val="Listenabsatz"/>
+        <w:numPr>
+          <w:ilvl w:val="0"/>
+          <w:numId w:val="2"/>
+        </w:numPr>
+      </w:pPr>
+      <w:r>
+        <w:t>Unterschiede in den Quality of Server (QoS)</w:t>
+      </w:r>
+    </w:p>
+    <w:p>
+      <w:pPr>
+        <w:pStyle w:val="Listenabsatz"/>
+        <w:numPr>
+          <w:ilvl w:val="1"/>
+          <w:numId w:val="2"/>
+        </w:numPr>
+      </w:pPr>
+      <w:r>
+        <w:t>Sequencing</w:t>
+      </w:r>
+    </w:p>
+    <w:p>
+      <w:pPr>
+        <w:pStyle w:val="Listenabsatz"/>
+        <w:numPr>
+          <w:ilvl w:val="1"/>
+          <w:numId w:val="2"/>
+        </w:numPr>
+        <w:rPr>
+          <w:lang w:val="en-GB"/>
+        </w:rPr>
+      </w:pPr>
+      <w:r>
+        <w:rPr>
+          <w:lang w:val="en-GB"/>
+        </w:rPr>
+        <w:t>How to deal with packet loss?</w:t>
+      </w:r>
+    </w:p>
+    <w:p>
+      <w:pPr>
+        <w:pStyle w:val="Listenabsatz"/>
+        <w:numPr>
+          <w:ilvl w:val="0"/>
+          <w:numId w:val="2"/>
+        </w:numPr>
+        <w:rPr>
+          <w:lang w:val="en-GB"/>
+        </w:rPr>
+      </w:pPr>
+      <w:r>
+        <w:rPr>
+          <w:lang w:val="en-GB"/>
+        </w:rPr>
+        <w:t>Broadcast und Multicast möglich</w:t>
+      </w:r>
+    </w:p>
+    <w:p>
+      <w:pPr>
+        <w:pStyle w:val="berschrift2"/>
+      </w:pPr>
+      <w:r>
+        <w:t>Message Exchange Patterns</w:t>
+      </w:r>
+    </w:p>
+    <w:tbl>
+      <w:tblPr>
+        <w:tblStyle w:val="Tabellenraster"/>
+        <w:tblW w:w="0" w:type="auto"/>
+        <w:tblBorders>
+          <w:top w:val="dotted" w:sz="6" w:space="0" w:color="auto"/>
+          <w:left w:val="dotted" w:sz="6" w:space="0" w:color="auto"/>
+          <w:bottom w:val="dotted" w:sz="6" w:space="0" w:color="auto"/>
+          <w:right w:val="dotted" w:sz="6" w:space="0" w:color="auto"/>
+          <w:insideH w:val="dotted" w:sz="6" w:space="0" w:color="auto"/>
+          <w:insideV w:val="dotted" w:sz="6" w:space="0" w:color="auto"/>
+        </w:tblBorders>
+        <w:tblLayout w:type="fixed"/>
+        <w:tblLook w:val="04A0" w:firstRow="1" w:lastRow="0" w:firstColumn="1" w:lastColumn="0" w:noHBand="0" w:noVBand="1"/>
+      </w:tblPr>
+      <w:tblGrid>
+        <w:gridCol w:w="5225"/>
+        <w:gridCol w:w="5225"/>
+      </w:tblGrid>
+      <w:tr>
+        <w:tc>
+          <w:tcPr>
+            <w:tcW w:w="5225" w:type="dxa"/>
+          </w:tcPr>
+          <w:p>
+            <w:r>
+              <w:rPr>
+                <w:b/>
+              </w:rPr>
+              <w:t>Basic Messaging Pattern</w:t>
+            </w:r>
+            <w:r>
+              <w:br/>
+            </w:r>
+            <w:r>
+              <w:t>Applikationen kommunizieren indem sie Nachrichten senden über Message Channels. Die Applikation weiss über das Message Format, Channels, oder andere Details zur Verbindung.</w:t>
+            </w:r>
+          </w:p>
+          <w:p>
+            <w:r>
+              <w:rPr>
+                <w:noProof/>
+                <w:lang w:eastAsia="de-CH"/>
+              </w:rPr>
+              <w:drawing>
+                <wp:inline distT="0" distB="0" distL="0" distR="0" wp14:anchorId="33FB9953" wp14:editId="5635DF37">
+                  <wp:extent cx="3180715" cy="849630"/>
+                  <wp:effectExtent l="0" t="0" r="635" b="7620"/>
+                  <wp:docPr id="36" name="Grafik 36"/>
+                  <wp:cNvGraphicFramePr>
+                    <a:graphicFrameLocks xmlns:a="http://schemas.openxmlformats.org/drawingml/2006/main" noChangeAspect="1"/>
+                  </wp:cNvGraphicFramePr>
+                  <a:graphic xmlns:a="http://schemas.openxmlformats.org/drawingml/2006/main">
+                    <a:graphicData uri="http://schemas.openxmlformats.org/drawingml/2006/picture">
+                      <pic:pic xmlns:pic="http://schemas.openxmlformats.org/drawingml/2006/picture">
+                        <pic:nvPicPr>
+                          <pic:cNvPr id="1" name=""/>
+                          <pic:cNvPicPr/>
+                        </pic:nvPicPr>
+                        <pic:blipFill>
+                          <a:blip r:embed="rId45"/>
+                          <a:stretch>
+                            <a:fillRect/>
+                          </a:stretch>
+                        </pic:blipFill>
+                        <pic:spPr>
+                          <a:xfrm>
+                            <a:off x="0" y="0"/>
+                            <a:ext cx="3180715" cy="849630"/>
+                          </a:xfrm>
+                          <a:prstGeom prst="rect">
+                            <a:avLst/>
+                          </a:prstGeom>
+                        </pic:spPr>
+                      </pic:pic>
+                    </a:graphicData>
+                  </a:graphic>
+                </wp:inline>
+              </w:drawing>
+            </w:r>
+          </w:p>
+        </w:tc>
+        <w:tc>
+          <w:tcPr>
+            <w:tcW w:w="5225" w:type="dxa"/>
+          </w:tcPr>
+          <w:p>
+            <w:r>
+              <w:rPr>
+                <w:b/>
+              </w:rPr>
+              <w:t>Blocking Receiver Message Pattern</w:t>
+            </w:r>
+            <w:r>
+              <w:br/>
+            </w:r>
+            <w:r>
+              <w:t xml:space="preserve">Synchrone Nachrichtenendpunkte, welche solange blockieren </w:t>
+            </w:r>
+            <w:r>
+              <w:t>bis eine Nachricht empfangen wird.</w:t>
+            </w:r>
+          </w:p>
+          <w:p>
+            <w:r>
+              <w:rPr>
+                <w:noProof/>
+                <w:lang w:eastAsia="de-CH"/>
+              </w:rPr>
+              <w:drawing>
+                <wp:inline distT="0" distB="0" distL="0" distR="0" wp14:anchorId="4DB403D3" wp14:editId="0E03999C">
+                  <wp:extent cx="3180715" cy="866140"/>
+                  <wp:effectExtent l="0" t="0" r="635" b="0"/>
+                  <wp:docPr id="37" name="Grafik 37"/>
+                  <wp:cNvGraphicFramePr>
+                    <a:graphicFrameLocks xmlns:a="http://schemas.openxmlformats.org/drawingml/2006/main" noChangeAspect="1"/>
+                  </wp:cNvGraphicFramePr>
+                  <a:graphic xmlns:a="http://schemas.openxmlformats.org/drawingml/2006/main">
+                    <a:graphicData uri="http://schemas.openxmlformats.org/drawingml/2006/picture">
+                      <pic:pic xmlns:pic="http://schemas.openxmlformats.org/drawingml/2006/picture">
+                        <pic:nvPicPr>
+                          <pic:cNvPr id="1" name=""/>
+                          <pic:cNvPicPr/>
+                        </pic:nvPicPr>
+                        <pic:blipFill>
+                          <a:blip r:embed="rId46"/>
+                          <a:stretch>
+                            <a:fillRect/>
+                          </a:stretch>
+                        </pic:blipFill>
+                        <pic:spPr>
+                          <a:xfrm>
+                            <a:off x="0" y="0"/>
+                            <a:ext cx="3180715" cy="866140"/>
+                          </a:xfrm>
+                          <a:prstGeom prst="rect">
+                            <a:avLst/>
+                          </a:prstGeom>
+                        </pic:spPr>
+                      </pic:pic>
+                    </a:graphicData>
+                  </a:graphic>
+                </wp:inline>
+              </w:drawing>
+            </w:r>
+          </w:p>
+        </w:tc>
+      </w:tr>
+      <w:tr>
+        <w:tc>
+          <w:tcPr>
+            <w:tcW w:w="5225" w:type="dxa"/>
+          </w:tcPr>
+          <w:p>
+            <w:r>
+              <w:rPr>
+                <w:b/>
+              </w:rPr>
+              <w:t>Polling (Non-Blocking) Receiver Message Pattern</w:t>
+            </w:r>
+            <w:r>
+              <w:br/>
+            </w:r>
+            <w:r>
+              <w:t xml:space="preserve">Polling Consumer, einer </w:t>
+            </w:r>
+            <w:r>
+              <w:t>der explizit einen Aufruf macht, wenn er eine Nachricht empfangen möchte.</w:t>
+            </w:r>
+          </w:p>
+          <w:p>
+            <w:r>
+              <w:rPr>
+                <w:noProof/>
+                <w:lang w:eastAsia="de-CH"/>
+              </w:rPr>
+              <w:drawing>
+                <wp:inline distT="0" distB="0" distL="0" distR="0" wp14:anchorId="7EBC6107" wp14:editId="1BE346FA">
+                  <wp:extent cx="3180715" cy="1224280"/>
+                  <wp:effectExtent l="0" t="0" r="635" b="0"/>
+                  <wp:docPr id="39" name="Grafik 39"/>
+                  <wp:cNvGraphicFramePr>
+                    <a:graphicFrameLocks xmlns:a="http://schemas.openxmlformats.org/drawingml/2006/main" noChangeAspect="1"/>
+                  </wp:cNvGraphicFramePr>
+                  <a:graphic xmlns:a="http://schemas.openxmlformats.org/drawingml/2006/main">
+                    <a:graphicData uri="http://schemas.openxmlformats.org/drawingml/2006/picture">
+                      <pic:pic xmlns:pic="http://schemas.openxmlformats.org/drawingml/2006/picture">
+                        <pic:nvPicPr>
+                          <pic:cNvPr id="1" name=""/>
+                          <pic:cNvPicPr/>
+                        </pic:nvPicPr>
+                        <pic:blipFill>
+                          <a:blip r:embed="rId47"/>
+                          <a:stretch>
+                            <a:fillRect/>
+                          </a:stretch>
+                        </pic:blipFill>
+                        <pic:spPr>
+                          <a:xfrm>
+                            <a:off x="0" y="0"/>
+                            <a:ext cx="3180715" cy="1224280"/>
+                          </a:xfrm>
+                          <a:prstGeom prst="rect">
+                            <a:avLst/>
+                          </a:prstGeom>
+                        </pic:spPr>
+                      </pic:pic>
+                    </a:graphicData>
+                  </a:graphic>
+                </wp:inline>
+              </w:drawing>
+            </w:r>
+          </w:p>
+        </w:tc>
+        <w:tc>
+          <w:tcPr>
+            <w:tcW w:w="5225" w:type="dxa"/>
+          </w:tcPr>
+          <w:p>
+            <w:r>
+              <w:rPr>
+                <w:b/>
+              </w:rPr>
+              <w:t>Service Activator Message Pattern</w:t>
+            </w:r>
+            <w:r>
+              <w:br/>
+            </w:r>
+            <w:r>
+              <w:t>Design und Implementation eines Service Activator, welcher die Nachrichten zu den Channels verbinden (die durch die Services genutzt warden)</w:t>
+            </w:r>
+            <w:r>
+              <w:t>. Dieser kann one-way oder Two-Way sein.</w:t>
+            </w:r>
+          </w:p>
+          <w:p>
+            <w:r>
+              <w:rPr>
+                <w:noProof/>
+                <w:lang w:eastAsia="de-CH"/>
+              </w:rPr>
+              <w:drawing>
+                <wp:inline distT="0" distB="0" distL="0" distR="0" wp14:anchorId="0C8DDCBC" wp14:editId="3959CE05">
+                  <wp:extent cx="3180715" cy="2038350"/>
+                  <wp:effectExtent l="0" t="0" r="635" b="0"/>
+                  <wp:docPr id="38" name="Grafik 38"/>
+                  <wp:cNvGraphicFramePr>
+                    <a:graphicFrameLocks xmlns:a="http://schemas.openxmlformats.org/drawingml/2006/main" noChangeAspect="1"/>
+                  </wp:cNvGraphicFramePr>
+                  <a:graphic xmlns:a="http://schemas.openxmlformats.org/drawingml/2006/main">
+                    <a:graphicData uri="http://schemas.openxmlformats.org/drawingml/2006/picture">
+                      <pic:pic xmlns:pic="http://schemas.openxmlformats.org/drawingml/2006/picture">
+                        <pic:nvPicPr>
+                          <pic:cNvPr id="1" name=""/>
+                          <pic:cNvPicPr/>
+                        </pic:nvPicPr>
+                        <pic:blipFill>
+                          <a:blip r:embed="rId48"/>
+                          <a:stretch>
+                            <a:fillRect/>
+                          </a:stretch>
+                        </pic:blipFill>
+                        <pic:spPr>
+                          <a:xfrm>
+                            <a:off x="0" y="0"/>
+                            <a:ext cx="3180715" cy="2038350"/>
+                          </a:xfrm>
+                          <a:prstGeom prst="rect">
+                            <a:avLst/>
+                          </a:prstGeom>
+                        </pic:spPr>
+                      </pic:pic>
+                    </a:graphicData>
+                  </a:graphic>
+                </wp:inline>
+              </w:drawing>
+            </w:r>
+          </w:p>
+        </w:tc>
+      </w:tr>
+    </w:tbl>
+    <w:p/>
+    <w:p>
+      <w:r>
+        <w:br w:type="page"/>
+      </w:r>
+    </w:p>
+    <w:p>
+      <w:pPr>
+        <w:pStyle w:val="berschrift1"/>
+      </w:pPr>
+      <w:r>
+        <w:lastRenderedPageBreak/>
+        <w:t>Vorlesung Woche 3</w:t>
       </w:r>
       <w:bookmarkStart w:id="0" w:name="_GoBack"/>
       <w:bookmarkEnd w:id="0"/>
     </w:p>
     <w:p/>
-    <w:p/>
     <w:sectPr>
-      <w:headerReference w:type="default" r:id="rId27"/>
-      <w:footerReference w:type="default" r:id="rId28"/>
+      <w:headerReference w:type="default" r:id="rId49"/>
+      <w:footerReference w:type="default" r:id="rId50"/>
       <w:pgSz w:w="11906" w:h="16838"/>
       <w:pgMar w:top="720" w:right="720" w:bottom="720" w:left="720" w:header="708" w:footer="708" w:gutter="0"/>
       <w:cols w:space="708"/>
@@ -3993,7 +6249,7 @@
         <w:sz w:val="20"/>
         <w:lang w:val="de-DE"/>
       </w:rPr>
-      <w:t>11</w:t>
+      <w:t>17</w:t>
     </w:r>
     <w:r>
       <w:rPr>
@@ -4048,7 +6304,7 @@
         <w:sz w:val="20"/>
         <w:lang w:val="de-DE"/>
       </w:rPr>
-      <w:t>11</w:t>
+      <w:t>17</w:t>
     </w:r>
     <w:r>
       <w:rPr>
@@ -4093,7 +6349,7 @@
         <w:color w:val="A6A6A6" w:themeColor="background1" w:themeShade="A6"/>
         <w:sz w:val="20"/>
       </w:rPr>
-      <w:t>24. Februar 2017</w:t>
+      <w:t>27. Februar 2017</w:t>
     </w:r>
     <w:r>
       <w:rPr>
@@ -4790,7 +7046,7 @@
   <w:abstractNum w:abstractNumId="5" w15:restartNumberingAfterBreak="0">
     <w:nsid w:val="5BD71900"/>
     <w:multiLevelType w:val="hybridMultilevel"/>
-    <w:tmpl w:val="C6EA9E9C"/>
+    <w:tmpl w:val="C8B8B732"/>
     <w:lvl w:ilvl="0" w:tplc="E10883AC">
       <w:numFmt w:val="bullet"/>
       <w:lvlText w:val="-"/>
@@ -6215,7 +8471,7 @@
 </file>
 
 <file path=customXml/itemProps1.xml><?xml version="1.0" encoding="utf-8"?>
-<ds:datastoreItem xmlns:ds="http://schemas.openxmlformats.org/officeDocument/2006/customXml" ds:itemID="{F9687882-2548-4DC3-8F43-B24EC949143D}">
+<ds:datastoreItem xmlns:ds="http://schemas.openxmlformats.org/officeDocument/2006/customXml" ds:itemID="{3534347D-2FE0-497C-9BA3-D4B0B5793873}">
   <ds:schemaRefs>
     <ds:schemaRef ds:uri="http://schemas.openxmlformats.org/officeDocument/2006/bibliography"/>
   </ds:schemaRefs>

</xml_diff>